<commit_message>
Add Ethan's edits to homology project abstract
</commit_message>
<xml_diff>
--- a/my_directory/Abstract.docx
+++ b/my_directory/Abstract.docx
@@ -1,6 +1,6 @@
 
 <file path=word/document.xml><?xml version="1.0" encoding="utf-8"?>
-<w:document xmlns:wpc="http://schemas.microsoft.com/office/word/2010/wordprocessingCanvas" xmlns:cx="http://schemas.microsoft.com/office/drawing/2014/chartex" xmlns:cx1="http://schemas.microsoft.com/office/drawing/2015/9/8/chartex" xmlns:cx2="http://schemas.microsoft.com/office/drawing/2015/10/21/chartex" xmlns:cx3="http://schemas.microsoft.com/office/drawing/2016/5/9/chartex" xmlns:cx4="http://schemas.microsoft.com/office/drawing/2016/5/10/chartex" xmlns:cx5="http://schemas.microsoft.com/office/drawing/2016/5/11/chartex" xmlns:cx6="http://schemas.microsoft.com/office/drawing/2016/5/12/chartex" xmlns:cx7="http://schemas.microsoft.com/office/drawing/2016/5/13/chartex" xmlns:cx8="http://schemas.microsoft.com/office/drawing/2016/5/14/chartex" xmlns:mc="http://schemas.openxmlformats.org/markup-compatibility/2006" xmlns:aink="http://schemas.microsoft.com/office/drawing/2016/ink" xmlns:am3d="http://schemas.microsoft.com/office/drawing/2017/model3d" xmlns:o="urn:schemas-microsoft-com:office:office" xmlns:r="http://schemas.openxmlformats.org/officeDocument/2006/relationships" xmlns:m="http://schemas.openxmlformats.org/officeDocument/2006/math" xmlns:v="urn:schemas-microsoft-com:vml" xmlns:wp14="http://schemas.microsoft.com/office/word/2010/wordprocessingDrawing" xmlns:wp="http://schemas.openxmlformats.org/drawingml/2006/wordprocessingDrawing" xmlns:w10="urn:schemas-microsoft-com:office:word" xmlns:w="http://schemas.openxmlformats.org/wordprocessingml/2006/main" xmlns:w14="http://schemas.microsoft.com/office/word/2010/wordml" xmlns:w15="http://schemas.microsoft.com/office/word/2012/wordml" xmlns:w16cid="http://schemas.microsoft.com/office/word/2016/wordml/cid" xmlns:w16se="http://schemas.microsoft.com/office/word/2015/wordml/symex" xmlns:wpg="http://schemas.microsoft.com/office/word/2010/wordprocessingGroup" xmlns:wpi="http://schemas.microsoft.com/office/word/2010/wordprocessingInk" xmlns:wne="http://schemas.microsoft.com/office/word/2006/wordml" xmlns:wps="http://schemas.microsoft.com/office/word/2010/wordprocessingShape" mc:Ignorable="w14 w15 w16se w16cid wp14">
+<w:document xmlns:wpc="http://schemas.microsoft.com/office/word/2010/wordprocessingCanvas" xmlns:cx="http://schemas.microsoft.com/office/drawing/2014/chartex" xmlns:cx1="http://schemas.microsoft.com/office/drawing/2015/9/8/chartex" xmlns:cx2="http://schemas.microsoft.com/office/drawing/2015/10/21/chartex" xmlns:cx3="http://schemas.microsoft.com/office/drawing/2016/5/9/chartex" xmlns:cx4="http://schemas.microsoft.com/office/drawing/2016/5/10/chartex" xmlns:cx5="http://schemas.microsoft.com/office/drawing/2016/5/11/chartex" xmlns:cx6="http://schemas.microsoft.com/office/drawing/2016/5/12/chartex" xmlns:cx7="http://schemas.microsoft.com/office/drawing/2016/5/13/chartex" xmlns:cx8="http://schemas.microsoft.com/office/drawing/2016/5/14/chartex" xmlns:mc="http://schemas.openxmlformats.org/markup-compatibility/2006" xmlns:aink="http://schemas.microsoft.com/office/drawing/2016/ink" xmlns:am3d="http://schemas.microsoft.com/office/drawing/2017/model3d" xmlns:o="urn:schemas-microsoft-com:office:office" xmlns:r="http://schemas.openxmlformats.org/officeDocument/2006/relationships" xmlns:m="http://schemas.openxmlformats.org/officeDocument/2006/math" xmlns:v="urn:schemas-microsoft-com:vml" xmlns:wp14="http://schemas.microsoft.com/office/word/2010/wordprocessingDrawing" xmlns:wp="http://schemas.openxmlformats.org/drawingml/2006/wordprocessingDrawing" xmlns:w10="urn:schemas-microsoft-com:office:word" xmlns:w="http://schemas.openxmlformats.org/wordprocessingml/2006/main" xmlns:w14="http://schemas.microsoft.com/office/word/2010/wordml" xmlns:w15="http://schemas.microsoft.com/office/word/2012/wordml" xmlns:w16cex="http://schemas.microsoft.com/office/word/2018/wordml/cex" xmlns:w16cid="http://schemas.microsoft.com/office/word/2016/wordml/cid" xmlns:w16="http://schemas.microsoft.com/office/word/2018/wordml" xmlns:w16se="http://schemas.microsoft.com/office/word/2015/wordml/symex" xmlns:wpg="http://schemas.microsoft.com/office/word/2010/wordprocessingGroup" xmlns:wpi="http://schemas.microsoft.com/office/word/2010/wordprocessingInk" xmlns:wne="http://schemas.microsoft.com/office/word/2006/wordml" xmlns:wps="http://schemas.microsoft.com/office/word/2010/wordprocessingShape" mc:Ignorable="w14 w15 w16se w16cid w16 w16cex wp14">
   <w:body>
     <w:p>
       <w:pPr>
@@ -37,18 +37,7 @@
           <w:sz w:val="28"/>
           <w:szCs w:val="28"/>
         </w:rPr>
-        <w:t>Cleavage Potential of Cross-Species</w:t>
-      </w:r>
-      <w:bookmarkStart w:id="0" w:name="_GoBack"/>
-      <w:bookmarkEnd w:id="0"/>
-      <w:r>
-        <w:rPr>
-          <w:rFonts w:eastAsia="SimSun"/>
-          <w:b/>
-          <w:sz w:val="28"/>
-          <w:szCs w:val="28"/>
-        </w:rPr>
-        <w:t xml:space="preserve"> TMPRSS2 Variants to Subunits of SARS-CoV-19 </w:t>
+        <w:t xml:space="preserve">Cleavage Potential of Cross-Species TMPRSS2 Variants to Subunits of SARS-CoV-19 </w:t>
       </w:r>
     </w:p>
     <w:p>
@@ -155,6 +144,7 @@
         </w:rPr>
         <w:t xml:space="preserve">, </w:t>
       </w:r>
+      <w:proofErr w:type="spellStart"/>
       <w:r>
         <w:rPr>
           <w:rFonts w:eastAsia="SimSun" w:cstheme="minorHAnsi"/>
@@ -163,7 +153,40 @@
           <w:sz w:val="24"/>
           <w:szCs w:val="24"/>
         </w:rPr>
-        <w:t xml:space="preserve">Dairian Balai </w:t>
+        <w:t>Dairian</w:t>
+      </w:r>
+      <w:proofErr w:type="spellEnd"/>
+      <w:r>
+        <w:rPr>
+          <w:rFonts w:eastAsia="SimSun" w:cstheme="minorHAnsi"/>
+          <w:b/>
+          <w:bCs/>
+          <w:sz w:val="24"/>
+          <w:szCs w:val="24"/>
+        </w:rPr>
+        <w:t xml:space="preserve"> </w:t>
+      </w:r>
+      <w:proofErr w:type="spellStart"/>
+      <w:r>
+        <w:rPr>
+          <w:rFonts w:eastAsia="SimSun" w:cstheme="minorHAnsi"/>
+          <w:b/>
+          <w:bCs/>
+          <w:sz w:val="24"/>
+          <w:szCs w:val="24"/>
+        </w:rPr>
+        <w:t>Balai</w:t>
+      </w:r>
+      <w:proofErr w:type="spellEnd"/>
+      <w:r>
+        <w:rPr>
+          <w:rFonts w:eastAsia="SimSun" w:cstheme="minorHAnsi"/>
+          <w:b/>
+          <w:bCs/>
+          <w:sz w:val="24"/>
+          <w:szCs w:val="24"/>
+        </w:rPr>
+        <w:t xml:space="preserve"> </w:t>
       </w:r>
       <w:r>
         <w:rPr>
@@ -385,6 +408,7 @@
         </w:rPr>
         <w:t xml:space="preserve">in previous studies transmembrane protease/serine subfamily member 2 (TMPRSS2) has increased the bonding affinity for SARS-CoV-2 to ACE2. </w:t>
       </w:r>
+      <w:commentRangeStart w:id="0"/>
       <w:r>
         <w:rPr>
           <w:sz w:val="24"/>
@@ -417,19 +441,64 @@
         </w:rPr>
         <w:t>.</w:t>
       </w:r>
-      <w:r>
-        <w:rPr>
-          <w:sz w:val="24"/>
-          <w:szCs w:val="24"/>
-        </w:rPr>
-        <w:t xml:space="preserve"> We hypothesize that TMPRSS2-like endoprotease aids in the spillover of SARS-CoV-19 to alternate host </w:t>
-      </w:r>
-      <w:r>
-        <w:rPr>
-          <w:sz w:val="24"/>
-          <w:szCs w:val="24"/>
-        </w:rPr>
-        <w:t>by cleavage of structurally similar ACE2. We will design a</w:t>
+      <w:commentRangeEnd w:id="0"/>
+      <w:r>
+        <w:rPr>
+          <w:rStyle w:val="CommentReference"/>
+        </w:rPr>
+        <w:commentReference w:id="0"/>
+      </w:r>
+      <w:r>
+        <w:rPr>
+          <w:sz w:val="24"/>
+          <w:szCs w:val="24"/>
+        </w:rPr>
+        <w:t xml:space="preserve"> </w:t>
+      </w:r>
+      <w:commentRangeStart w:id="1"/>
+      <w:r>
+        <w:rPr>
+          <w:sz w:val="24"/>
+          <w:szCs w:val="24"/>
+        </w:rPr>
+        <w:t xml:space="preserve">We hypothesize that TMPRSS2-like </w:t>
+      </w:r>
+      <w:proofErr w:type="spellStart"/>
+      <w:r>
+        <w:rPr>
+          <w:sz w:val="24"/>
+          <w:szCs w:val="24"/>
+        </w:rPr>
+        <w:t>endoprotease</w:t>
+      </w:r>
+      <w:proofErr w:type="spellEnd"/>
+      <w:r>
+        <w:rPr>
+          <w:sz w:val="24"/>
+          <w:szCs w:val="24"/>
+        </w:rPr>
+        <w:t xml:space="preserve"> aids in the spillover of SARS-CoV-19 to alternate host </w:t>
+      </w:r>
+      <w:r>
+        <w:rPr>
+          <w:sz w:val="24"/>
+          <w:szCs w:val="24"/>
+        </w:rPr>
+        <w:t>by cleavage of structurally similar ACE2.</w:t>
+      </w:r>
+      <w:commentRangeEnd w:id="1"/>
+      <w:r>
+        <w:rPr>
+          <w:rStyle w:val="CommentReference"/>
+        </w:rPr>
+        <w:commentReference w:id="1"/>
+      </w:r>
+      <w:r>
+        <w:rPr>
+          <w:sz w:val="24"/>
+          <w:szCs w:val="24"/>
+        </w:rPr>
+        <w:t xml:space="preserve"> We will design a</w:t>
       </w:r>
       <w:r>
         <w:rPr>
@@ -464,35 +533,36 @@
           <w:sz w:val="24"/>
           <w:szCs w:val="24"/>
         </w:rPr>
+        <w:t xml:space="preserve"> We will utilize protein databanks to characterize the amino acid changes that would suppress TMPRSS2’s cleavage of SARS-CoV-19 S protein and ACE2. Additionally, databanks on the variation of TMPRSS2 within human populations will be used to gain insight on genetic drift.</w:t>
+      </w:r>
+      <w:r>
+        <w:rPr>
+          <w:sz w:val="24"/>
+          <w:szCs w:val="24"/>
+        </w:rPr>
         <w:t xml:space="preserve"> </w:t>
       </w:r>
-      <w:r>
-        <w:rPr>
-          <w:sz w:val="24"/>
-          <w:szCs w:val="24"/>
-        </w:rPr>
-        <w:t>We will utilize protein databanks to characterize the amino acid changes that would suppress TMPRSS2’s cleavage of SARS-CoV-19 S protein and ACE2.</w:t>
-      </w:r>
-      <w:r>
-        <w:rPr>
-          <w:sz w:val="24"/>
-          <w:szCs w:val="24"/>
-        </w:rPr>
-        <w:t xml:space="preserve"> Additionally, databanks on the variation of TMPRSS2 within human populations will be used to gain insight on genetic drift.</w:t>
-      </w:r>
-      <w:r>
-        <w:rPr>
-          <w:sz w:val="24"/>
-          <w:szCs w:val="24"/>
-        </w:rPr>
-        <w:t xml:space="preserve"> </w:t>
-      </w:r>
-      <w:r>
-        <w:rPr>
-          <w:sz w:val="24"/>
-          <w:szCs w:val="24"/>
-        </w:rPr>
-        <w:t xml:space="preserve">This will be used to create a model that scores the susceptibility/severity of various species to SARS-CoV-19 based off phylogenetic changes within TMPRSS2. </w:t>
+      <w:commentRangeStart w:id="2"/>
+      <w:r>
+        <w:rPr>
+          <w:sz w:val="24"/>
+          <w:szCs w:val="24"/>
+        </w:rPr>
+        <w:t>This will be used to create a model that scores the susceptibility/severity of various species to SARS-CoV-19 based off phylogenetic changes within TMPRSS2</w:t>
+      </w:r>
+      <w:commentRangeEnd w:id="2"/>
+      <w:r>
+        <w:rPr>
+          <w:rStyle w:val="CommentReference"/>
+        </w:rPr>
+        <w:commentReference w:id="2"/>
+      </w:r>
+      <w:r>
+        <w:rPr>
+          <w:sz w:val="24"/>
+          <w:szCs w:val="24"/>
+        </w:rPr>
+        <w:t xml:space="preserve">. </w:t>
       </w:r>
       <w:r>
         <w:rPr>
@@ -501,12 +571,20 @@
         </w:rPr>
         <w:t xml:space="preserve">This study will provide insight on possible spillover into alternate host with structurally similar TMPRSS2 strains compared to humans. </w:t>
       </w:r>
+      <w:commentRangeStart w:id="3"/>
       <w:r>
         <w:rPr>
           <w:sz w:val="24"/>
           <w:szCs w:val="24"/>
         </w:rPr>
         <w:t>While tracking the infectivity of SARS-CoV-19 by means of mutation in TMPRSS2 within human populations.</w:t>
+      </w:r>
+      <w:commentRangeEnd w:id="3"/>
+      <w:r>
+        <w:rPr>
+          <w:rStyle w:val="CommentReference"/>
+        </w:rPr>
+        <w:commentReference w:id="3"/>
       </w:r>
     </w:p>
     <w:p>
@@ -554,15 +632,152 @@
           <w:sz w:val="24"/>
           <w:szCs w:val="24"/>
         </w:rPr>
-        <w:t xml:space="preserve">Damas, J., Hughes, G. M., Keough, K. C., Painter, C. A., Persky, N. S., Corbo, M., Hiller, M., Koepfli, K. P., Pfenning, A. R., Zhao, H., Genereux, D. P., Swofford, R., Pollard, K. S., Ryder, O. A., Nweeia, M. T., Lindblad-Toh, K., Teeling, E. C., Karlsson, E. K., &amp; Lewin, H. A. (2020). Broad Host Range of SARS-CoV-2 Predicted by Comparative and Structural Analysis of ACE2 in Vertebrates. </w:t>
-      </w:r>
+        <w:t xml:space="preserve">Damas, J., Hughes, G. M., Keough, K. C., Painter, C. A., </w:t>
+      </w:r>
+      <w:proofErr w:type="spellStart"/>
+      <w:r>
+        <w:rPr>
+          <w:sz w:val="24"/>
+          <w:szCs w:val="24"/>
+        </w:rPr>
+        <w:t>Persky</w:t>
+      </w:r>
+      <w:proofErr w:type="spellEnd"/>
+      <w:r>
+        <w:rPr>
+          <w:sz w:val="24"/>
+          <w:szCs w:val="24"/>
+        </w:rPr>
+        <w:t xml:space="preserve">, N. S., </w:t>
+      </w:r>
+      <w:proofErr w:type="spellStart"/>
+      <w:r>
+        <w:rPr>
+          <w:sz w:val="24"/>
+          <w:szCs w:val="24"/>
+        </w:rPr>
+        <w:t>Corbo</w:t>
+      </w:r>
+      <w:proofErr w:type="spellEnd"/>
+      <w:r>
+        <w:rPr>
+          <w:sz w:val="24"/>
+          <w:szCs w:val="24"/>
+        </w:rPr>
+        <w:t xml:space="preserve">, M., Hiller, M., </w:t>
+      </w:r>
+      <w:proofErr w:type="spellStart"/>
+      <w:r>
+        <w:rPr>
+          <w:sz w:val="24"/>
+          <w:szCs w:val="24"/>
+        </w:rPr>
+        <w:t>Koepfli</w:t>
+      </w:r>
+      <w:proofErr w:type="spellEnd"/>
+      <w:r>
+        <w:rPr>
+          <w:sz w:val="24"/>
+          <w:szCs w:val="24"/>
+        </w:rPr>
+        <w:t xml:space="preserve">, K. P., </w:t>
+      </w:r>
+      <w:proofErr w:type="spellStart"/>
+      <w:r>
+        <w:rPr>
+          <w:sz w:val="24"/>
+          <w:szCs w:val="24"/>
+        </w:rPr>
+        <w:t>Pfenning</w:t>
+      </w:r>
+      <w:proofErr w:type="spellEnd"/>
+      <w:r>
+        <w:rPr>
+          <w:sz w:val="24"/>
+          <w:szCs w:val="24"/>
+        </w:rPr>
+        <w:t xml:space="preserve">, A. R., Zhao, H., </w:t>
+      </w:r>
+      <w:proofErr w:type="spellStart"/>
+      <w:r>
+        <w:rPr>
+          <w:sz w:val="24"/>
+          <w:szCs w:val="24"/>
+        </w:rPr>
+        <w:t>Genereux</w:t>
+      </w:r>
+      <w:proofErr w:type="spellEnd"/>
+      <w:r>
+        <w:rPr>
+          <w:sz w:val="24"/>
+          <w:szCs w:val="24"/>
+        </w:rPr>
+        <w:t xml:space="preserve">, D. P., Swofford, R., Pollard, K. S., Ryder, O. A., </w:t>
+      </w:r>
+      <w:proofErr w:type="spellStart"/>
+      <w:r>
+        <w:rPr>
+          <w:sz w:val="24"/>
+          <w:szCs w:val="24"/>
+        </w:rPr>
+        <w:t>Nweeia</w:t>
+      </w:r>
+      <w:proofErr w:type="spellEnd"/>
+      <w:r>
+        <w:rPr>
+          <w:sz w:val="24"/>
+          <w:szCs w:val="24"/>
+        </w:rPr>
+        <w:t>, M. T., Lindblad-</w:t>
+      </w:r>
+      <w:proofErr w:type="spellStart"/>
+      <w:r>
+        <w:rPr>
+          <w:sz w:val="24"/>
+          <w:szCs w:val="24"/>
+        </w:rPr>
+        <w:t>Toh</w:t>
+      </w:r>
+      <w:proofErr w:type="spellEnd"/>
+      <w:r>
+        <w:rPr>
+          <w:sz w:val="24"/>
+          <w:szCs w:val="24"/>
+        </w:rPr>
+        <w:t xml:space="preserve">, K., </w:t>
+      </w:r>
+      <w:proofErr w:type="spellStart"/>
+      <w:r>
+        <w:rPr>
+          <w:sz w:val="24"/>
+          <w:szCs w:val="24"/>
+        </w:rPr>
+        <w:t>Teeling</w:t>
+      </w:r>
+      <w:proofErr w:type="spellEnd"/>
+      <w:r>
+        <w:rPr>
+          <w:sz w:val="24"/>
+          <w:szCs w:val="24"/>
+        </w:rPr>
+        <w:t xml:space="preserve">, E. C., Karlsson, E. K., &amp; Lewin, H. A. (2020). Broad Host Range of SARS-CoV-2 Predicted by Comparative and Structural Analysis of ACE2 in Vertebrates. </w:t>
+      </w:r>
+      <w:proofErr w:type="spellStart"/>
       <w:proofErr w:type="gramStart"/>
       <w:r>
         <w:rPr>
           <w:sz w:val="24"/>
           <w:szCs w:val="24"/>
         </w:rPr>
-        <w:t>bioRxiv :</w:t>
+        <w:t>bioRxiv</w:t>
+      </w:r>
+      <w:proofErr w:type="spellEnd"/>
+      <w:r>
+        <w:rPr>
+          <w:sz w:val="24"/>
+          <w:szCs w:val="24"/>
+        </w:rPr>
+        <w:t xml:space="preserve"> :</w:t>
       </w:r>
       <w:proofErr w:type="gramEnd"/>
       <w:r>
@@ -572,7 +787,7 @@
         </w:rPr>
         <w:t xml:space="preserve"> the preprint server for biology, 2020.04.16.045302. </w:t>
       </w:r>
-      <w:hyperlink r:id="rId5" w:history="1">
+      <w:hyperlink r:id="rId9" w:history="1">
         <w:r>
           <w:rPr>
             <w:rStyle w:val="Hyperlink"/>
@@ -600,7 +815,23 @@
           <w:sz w:val="24"/>
           <w:szCs w:val="24"/>
         </w:rPr>
-        <w:t>Hofmann, H., &amp; Pöhlmann, S. (2004). Cellular entry of the SARS coronavirus. Trends in microbiology, 12(10), 466-472.</w:t>
+        <w:t xml:space="preserve">Hofmann, H., &amp; </w:t>
+      </w:r>
+      <w:proofErr w:type="spellStart"/>
+      <w:r>
+        <w:rPr>
+          <w:sz w:val="24"/>
+          <w:szCs w:val="24"/>
+        </w:rPr>
+        <w:t>Pöhlmann</w:t>
+      </w:r>
+      <w:proofErr w:type="spellEnd"/>
+      <w:r>
+        <w:rPr>
+          <w:sz w:val="24"/>
+          <w:szCs w:val="24"/>
+        </w:rPr>
+        <w:t>, S. (2004). Cellular entry of the SARS coronavirus. Trends in microbiology, 12(10), 466-472.</w:t>
       </w:r>
     </w:p>
     <w:p>
@@ -620,7 +851,23 @@
           <w:sz w:val="24"/>
           <w:szCs w:val="24"/>
         </w:rPr>
-        <w:t>Matsuyama, S., Nao, N., Shirato, K., Kawase, M., Saito, S., Takayama, I., ... &amp; Sakata, M. (2020). Enhanced isolation of SARS-CoV-2 by TMPRSS2-expressing cells. Proceedings of the National Academy of Sciences, 117(13), 7001-7003.</w:t>
+        <w:t xml:space="preserve">Matsuyama, S., Nao, N., </w:t>
+      </w:r>
+      <w:proofErr w:type="spellStart"/>
+      <w:r>
+        <w:rPr>
+          <w:sz w:val="24"/>
+          <w:szCs w:val="24"/>
+        </w:rPr>
+        <w:t>Shirato</w:t>
+      </w:r>
+      <w:proofErr w:type="spellEnd"/>
+      <w:r>
+        <w:rPr>
+          <w:sz w:val="24"/>
+          <w:szCs w:val="24"/>
+        </w:rPr>
+        <w:t>, K., Kawase, M., Saito, S., Takayama, I., ... &amp; Sakata, M. (2020). Enhanced isolation of SARS-CoV-2 by TMPRSS2-expressing cells. Proceedings of the National Academy of Sciences, 117(13), 7001-7003.</w:t>
       </w:r>
     </w:p>
     <w:p>
@@ -641,7 +888,23 @@
           <w:szCs w:val="24"/>
         </w:rPr>
         <w:lastRenderedPageBreak/>
-        <w:t>Meng, T., Cao, H., Zhang, H., Kang, Z., Xu, D., Gong, H., ... &amp; Wei, H. (2020). The insert sequence in SARS-CoV-2 enhances spike protein cleavage by TMPRSS. BioRxiv.</w:t>
+        <w:t xml:space="preserve">Meng, T., Cao, H., Zhang, H., Kang, Z., Xu, D., Gong, H., ... &amp; Wei, H. (2020). The insert sequence in SARS-CoV-2 enhances spike protein cleavage by TMPRSS. </w:t>
+      </w:r>
+      <w:proofErr w:type="spellStart"/>
+      <w:r>
+        <w:rPr>
+          <w:sz w:val="24"/>
+          <w:szCs w:val="24"/>
+        </w:rPr>
+        <w:t>BioRxiv</w:t>
+      </w:r>
+      <w:proofErr w:type="spellEnd"/>
+      <w:r>
+        <w:rPr>
+          <w:sz w:val="24"/>
+          <w:szCs w:val="24"/>
+        </w:rPr>
+        <w:t>.</w:t>
       </w:r>
     </w:p>
     <w:p>
@@ -656,12 +919,37 @@
           <w:szCs w:val="24"/>
         </w:rPr>
       </w:pPr>
-      <w:r>
-        <w:rPr>
-          <w:sz w:val="24"/>
-          <w:szCs w:val="24"/>
-        </w:rPr>
-        <w:t>Paniri, A., Hosseini, M. M., &amp; Akhavan-Niaki, H. (2020). First comprehensive computational analysis of functional consequences of TMPRSS2 SNPs in susceptibility to SARS-CoV-2 among different populations. Journal of Biomolecular Structure and Dynamics, (</w:t>
+      <w:proofErr w:type="spellStart"/>
+      <w:r>
+        <w:rPr>
+          <w:sz w:val="24"/>
+          <w:szCs w:val="24"/>
+        </w:rPr>
+        <w:t>Paniri</w:t>
+      </w:r>
+      <w:proofErr w:type="spellEnd"/>
+      <w:r>
+        <w:rPr>
+          <w:sz w:val="24"/>
+          <w:szCs w:val="24"/>
+        </w:rPr>
+        <w:t xml:space="preserve">, A., Hosseini, M. M., &amp; </w:t>
+      </w:r>
+      <w:proofErr w:type="spellStart"/>
+      <w:r>
+        <w:rPr>
+          <w:sz w:val="24"/>
+          <w:szCs w:val="24"/>
+        </w:rPr>
+        <w:t>Akhavan-Niaki</w:t>
+      </w:r>
+      <w:proofErr w:type="spellEnd"/>
+      <w:r>
+        <w:rPr>
+          <w:sz w:val="24"/>
+          <w:szCs w:val="24"/>
+        </w:rPr>
+        <w:t>, H. (2020). First comprehensive computational analysis of functional consequences of TMPRSS2 SNPs in susceptibility to SARS-CoV-2 among different populations. Journal of Biomolecular Structure and Dynamics, (</w:t>
       </w:r>
       <w:proofErr w:type="gramStart"/>
       <w:r>
@@ -692,12 +980,21 @@
           <w:szCs w:val="24"/>
         </w:rPr>
       </w:pPr>
-      <w:r>
-        <w:rPr>
-          <w:sz w:val="24"/>
-          <w:szCs w:val="24"/>
-        </w:rPr>
-        <w:t>Shirato, K., Kawase, M., &amp; Matsuyama, S. (2018). Wild-type human coronaviruses prefer cell-surface TMPRSS2 to endosomal cathepsins for cell entry. Virology, 517, 9-15.</w:t>
+      <w:proofErr w:type="spellStart"/>
+      <w:r>
+        <w:rPr>
+          <w:sz w:val="24"/>
+          <w:szCs w:val="24"/>
+        </w:rPr>
+        <w:t>Shirato</w:t>
+      </w:r>
+      <w:proofErr w:type="spellEnd"/>
+      <w:r>
+        <w:rPr>
+          <w:sz w:val="24"/>
+          <w:szCs w:val="24"/>
+        </w:rPr>
+        <w:t>, K., Kawase, M., &amp; Matsuyama, S. (2018). Wild-type human coronaviruses prefer cell-surface TMPRSS2 to endosomal cathepsins for cell entry. Virology, 517, 9-15.</w:t>
       </w:r>
     </w:p>
     <w:p>
@@ -712,12 +1009,21 @@
           <w:szCs w:val="24"/>
         </w:rPr>
       </w:pPr>
-      <w:r>
-        <w:rPr>
-          <w:sz w:val="24"/>
-          <w:szCs w:val="24"/>
-        </w:rPr>
-        <w:t>Shulla, A., Heald-Sargent, T., Subramanya, G., Zhao, J., Perlman, S., &amp; Gallagher, T. (2011). A transmembrane serine protease is linked to the severe acute respiratory syndrome coronavirus receptor and activates virus entry. Journal of virology, 85(2), 873-882.</w:t>
+      <w:proofErr w:type="spellStart"/>
+      <w:r>
+        <w:rPr>
+          <w:sz w:val="24"/>
+          <w:szCs w:val="24"/>
+        </w:rPr>
+        <w:t>Shulla</w:t>
+      </w:r>
+      <w:proofErr w:type="spellEnd"/>
+      <w:r>
+        <w:rPr>
+          <w:sz w:val="24"/>
+          <w:szCs w:val="24"/>
+        </w:rPr>
+        <w:t>, A., Heald-Sargent, T., Subramanya, G., Zhao, J., Perlman, S., &amp; Gallagher, T. (2011). A transmembrane serine protease is linked to the severe acute respiratory syndrome coronavirus receptor and activates virus entry. Journal of virology, 85(2), 873-882.</w:t>
       </w:r>
     </w:p>
     <w:p>
@@ -737,7 +1043,39 @@
           <w:sz w:val="24"/>
           <w:szCs w:val="24"/>
         </w:rPr>
-        <w:t>Walls, A. C., Park, Y. J., Tortorici, M. A., Wall, A., McGuire, A. T., &amp; Veesler, D. (2020). Structure, function, and antigenicity of the SARS-CoV-2 spike glycoprotein. Cell.</w:t>
+        <w:t xml:space="preserve">Walls, A. C., Park, Y. J., </w:t>
+      </w:r>
+      <w:proofErr w:type="spellStart"/>
+      <w:r>
+        <w:rPr>
+          <w:sz w:val="24"/>
+          <w:szCs w:val="24"/>
+        </w:rPr>
+        <w:t>Tortorici</w:t>
+      </w:r>
+      <w:proofErr w:type="spellEnd"/>
+      <w:r>
+        <w:rPr>
+          <w:sz w:val="24"/>
+          <w:szCs w:val="24"/>
+        </w:rPr>
+        <w:t xml:space="preserve">, M. A., Wall, A., McGuire, A. T., &amp; </w:t>
+      </w:r>
+      <w:proofErr w:type="spellStart"/>
+      <w:r>
+        <w:rPr>
+          <w:sz w:val="24"/>
+          <w:szCs w:val="24"/>
+        </w:rPr>
+        <w:t>Veesler</w:t>
+      </w:r>
+      <w:proofErr w:type="spellEnd"/>
+      <w:r>
+        <w:rPr>
+          <w:sz w:val="24"/>
+          <w:szCs w:val="24"/>
+        </w:rPr>
+        <w:t>, D. (2020). Structure, function, and antigenicity of the SARS-CoV-2 spike glycoprotein. Cell.</w:t>
       </w:r>
     </w:p>
     <w:p>
@@ -759,8 +1097,107 @@
 </w:document>
 </file>
 
+<file path=word/comments.xml><?xml version="1.0" encoding="utf-8"?>
+<w:comments xmlns:wpc="http://schemas.microsoft.com/office/word/2010/wordprocessingCanvas" xmlns:cx="http://schemas.microsoft.com/office/drawing/2014/chartex" xmlns:cx1="http://schemas.microsoft.com/office/drawing/2015/9/8/chartex" xmlns:cx2="http://schemas.microsoft.com/office/drawing/2015/10/21/chartex" xmlns:cx3="http://schemas.microsoft.com/office/drawing/2016/5/9/chartex" xmlns:cx4="http://schemas.microsoft.com/office/drawing/2016/5/10/chartex" xmlns:cx5="http://schemas.microsoft.com/office/drawing/2016/5/11/chartex" xmlns:cx6="http://schemas.microsoft.com/office/drawing/2016/5/12/chartex" xmlns:cx7="http://schemas.microsoft.com/office/drawing/2016/5/13/chartex" xmlns:cx8="http://schemas.microsoft.com/office/drawing/2016/5/14/chartex" xmlns:mc="http://schemas.openxmlformats.org/markup-compatibility/2006" xmlns:aink="http://schemas.microsoft.com/office/drawing/2016/ink" xmlns:am3d="http://schemas.microsoft.com/office/drawing/2017/model3d" xmlns:o="urn:schemas-microsoft-com:office:office" xmlns:r="http://schemas.openxmlformats.org/officeDocument/2006/relationships" xmlns:m="http://schemas.openxmlformats.org/officeDocument/2006/math" xmlns:v="urn:schemas-microsoft-com:vml" xmlns:wp14="http://schemas.microsoft.com/office/word/2010/wordprocessingDrawing" xmlns:wp="http://schemas.openxmlformats.org/drawingml/2006/wordprocessingDrawing" xmlns:w10="urn:schemas-microsoft-com:office:word" xmlns:w="http://schemas.openxmlformats.org/wordprocessingml/2006/main" xmlns:w14="http://schemas.microsoft.com/office/word/2010/wordml" xmlns:w15="http://schemas.microsoft.com/office/word/2012/wordml" xmlns:w16cex="http://schemas.microsoft.com/office/word/2018/wordml/cex" xmlns:w16cid="http://schemas.microsoft.com/office/word/2016/wordml/cid" xmlns:w16="http://schemas.microsoft.com/office/word/2018/wordml" xmlns:w16se="http://schemas.microsoft.com/office/word/2015/wordml/symex" xmlns:wpg="http://schemas.microsoft.com/office/word/2010/wordprocessingGroup" xmlns:wpi="http://schemas.microsoft.com/office/word/2010/wordprocessingInk" xmlns:wne="http://schemas.microsoft.com/office/word/2006/wordml" xmlns:wps="http://schemas.microsoft.com/office/word/2010/wordprocessingShape" mc:Ignorable="w14 w15 w16se w16cid w16 w16cex wp14">
+  <w:comment w:id="0" w:author="Ethan Ho" w:date="2020-06-26T10:10:00Z" w:initials="EH">
+    <w:p>
+      <w:pPr>
+        <w:pStyle w:val="CommentText"/>
+      </w:pPr>
+      <w:r>
+        <w:rPr>
+          <w:rStyle w:val="CommentReference"/>
+        </w:rPr>
+        <w:annotationRef/>
+      </w:r>
+      <w:r>
+        <w:t>This is great</w:t>
+      </w:r>
+    </w:p>
+  </w:comment>
+  <w:comment w:id="1" w:author="Ethan Ho" w:date="2020-06-26T10:10:00Z" w:initials="EH">
+    <w:p>
+      <w:pPr>
+        <w:pStyle w:val="CommentText"/>
+      </w:pPr>
+      <w:r>
+        <w:rPr>
+          <w:rStyle w:val="CommentReference"/>
+        </w:rPr>
+        <w:annotationRef/>
+      </w:r>
+      <w:r>
+        <w:t xml:space="preserve">This was not my understanding of TMPRSS2’s function, but let’s sort out the details later </w:t>
+      </w:r>
+      <w:r>
+        <w:sym w:font="Wingdings" w:char="F04A"/>
+      </w:r>
+    </w:p>
+  </w:comment>
+  <w:comment w:id="2" w:author="Ethan Ho" w:date="2020-06-26T10:11:00Z" w:initials="EH">
+    <w:p>
+      <w:pPr>
+        <w:pStyle w:val="CommentText"/>
+      </w:pPr>
+      <w:r>
+        <w:rPr>
+          <w:rStyle w:val="CommentReference"/>
+        </w:rPr>
+        <w:annotationRef/>
+      </w:r>
+      <w:r>
+        <w:t>Very good</w:t>
+      </w:r>
+    </w:p>
+  </w:comment>
+  <w:comment w:id="3" w:author="Ethan Ho" w:date="2020-06-26T10:12:00Z" w:initials="EH">
+    <w:p>
+      <w:pPr>
+        <w:pStyle w:val="CommentText"/>
+      </w:pPr>
+      <w:r>
+        <w:rPr>
+          <w:rStyle w:val="CommentReference"/>
+        </w:rPr>
+        <w:annotationRef/>
+      </w:r>
+      <w:r>
+        <w:t>Fragment</w:t>
+      </w:r>
+    </w:p>
+  </w:comment>
+</w:comments>
+</file>
+
+<file path=word/commentsExtended.xml><?xml version="1.0" encoding="utf-8"?>
+<w15:commentsEx xmlns:wpc="http://schemas.microsoft.com/office/word/2010/wordprocessingCanvas" xmlns:cx="http://schemas.microsoft.com/office/drawing/2014/chartex" xmlns:cx1="http://schemas.microsoft.com/office/drawing/2015/9/8/chartex" xmlns:cx2="http://schemas.microsoft.com/office/drawing/2015/10/21/chartex" xmlns:cx3="http://schemas.microsoft.com/office/drawing/2016/5/9/chartex" xmlns:cx4="http://schemas.microsoft.com/office/drawing/2016/5/10/chartex" xmlns:cx5="http://schemas.microsoft.com/office/drawing/2016/5/11/chartex" xmlns:cx6="http://schemas.microsoft.com/office/drawing/2016/5/12/chartex" xmlns:cx7="http://schemas.microsoft.com/office/drawing/2016/5/13/chartex" xmlns:cx8="http://schemas.microsoft.com/office/drawing/2016/5/14/chartex" xmlns:mc="http://schemas.openxmlformats.org/markup-compatibility/2006" xmlns:aink="http://schemas.microsoft.com/office/drawing/2016/ink" xmlns:am3d="http://schemas.microsoft.com/office/drawing/2017/model3d" xmlns:o="urn:schemas-microsoft-com:office:office" xmlns:r="http://schemas.openxmlformats.org/officeDocument/2006/relationships" xmlns:m="http://schemas.openxmlformats.org/officeDocument/2006/math" xmlns:v="urn:schemas-microsoft-com:vml" xmlns:wp14="http://schemas.microsoft.com/office/word/2010/wordprocessingDrawing" xmlns:wp="http://schemas.openxmlformats.org/drawingml/2006/wordprocessingDrawing" xmlns:w10="urn:schemas-microsoft-com:office:word" xmlns:w="http://schemas.openxmlformats.org/wordprocessingml/2006/main" xmlns:w14="http://schemas.microsoft.com/office/word/2010/wordml" xmlns:w15="http://schemas.microsoft.com/office/word/2012/wordml" xmlns:w16cex="http://schemas.microsoft.com/office/word/2018/wordml/cex" xmlns:w16cid="http://schemas.microsoft.com/office/word/2016/wordml/cid" xmlns:w16="http://schemas.microsoft.com/office/word/2018/wordml" xmlns:w16se="http://schemas.microsoft.com/office/word/2015/wordml/symex" xmlns:wpg="http://schemas.microsoft.com/office/word/2010/wordprocessingGroup" xmlns:wpi="http://schemas.microsoft.com/office/word/2010/wordprocessingInk" xmlns:wne="http://schemas.microsoft.com/office/word/2006/wordml" xmlns:wps="http://schemas.microsoft.com/office/word/2010/wordprocessingShape" mc:Ignorable="w14 w15 w16se w16cid w16 w16cex wp14">
+  <w15:commentEx w15:paraId="1525CD2D" w15:done="0"/>
+  <w15:commentEx w15:paraId="6EBCF163" w15:done="0"/>
+  <w15:commentEx w15:paraId="4B0B7216" w15:done="0"/>
+  <w15:commentEx w15:paraId="2BBB632C" w15:done="0"/>
+</w15:commentsEx>
+</file>
+
+<file path=word/commentsExtensible.xml><?xml version="1.0" encoding="utf-8"?>
+<w16cex:commentsExtensible xmlns:wpc="http://schemas.microsoft.com/office/word/2010/wordprocessingCanvas" xmlns:cx="http://schemas.microsoft.com/office/drawing/2014/chartex" xmlns:cx1="http://schemas.microsoft.com/office/drawing/2015/9/8/chartex" xmlns:cx2="http://schemas.microsoft.com/office/drawing/2015/10/21/chartex" xmlns:cx3="http://schemas.microsoft.com/office/drawing/2016/5/9/chartex" xmlns:cx4="http://schemas.microsoft.com/office/drawing/2016/5/10/chartex" xmlns:cx5="http://schemas.microsoft.com/office/drawing/2016/5/11/chartex" xmlns:cx6="http://schemas.microsoft.com/office/drawing/2016/5/12/chartex" xmlns:cx7="http://schemas.microsoft.com/office/drawing/2016/5/13/chartex" xmlns:cx8="http://schemas.microsoft.com/office/drawing/2016/5/14/chartex" xmlns:mc="http://schemas.openxmlformats.org/markup-compatibility/2006" xmlns:aink="http://schemas.microsoft.com/office/drawing/2016/ink" xmlns:am3d="http://schemas.microsoft.com/office/drawing/2017/model3d" xmlns:o="urn:schemas-microsoft-com:office:office" xmlns:r="http://schemas.openxmlformats.org/officeDocument/2006/relationships" xmlns:m="http://schemas.openxmlformats.org/officeDocument/2006/math" xmlns:v="urn:schemas-microsoft-com:vml" xmlns:wp14="http://schemas.microsoft.com/office/word/2010/wordprocessingDrawing" xmlns:wp="http://schemas.openxmlformats.org/drawingml/2006/wordprocessingDrawing" xmlns:w10="urn:schemas-microsoft-com:office:word" xmlns:w="http://schemas.openxmlformats.org/wordprocessingml/2006/main" xmlns:w14="http://schemas.microsoft.com/office/word/2010/wordml" xmlns:w15="http://schemas.microsoft.com/office/word/2012/wordml" xmlns:w16cex="http://schemas.microsoft.com/office/word/2018/wordml/cex" xmlns:w16cid="http://schemas.microsoft.com/office/word/2016/wordml/cid" xmlns:w16="http://schemas.microsoft.com/office/word/2018/wordml" xmlns:w16se="http://schemas.microsoft.com/office/word/2015/wordml/symex" xmlns:wpg="http://schemas.microsoft.com/office/word/2010/wordprocessingGroup" xmlns:wpi="http://schemas.microsoft.com/office/word/2010/wordprocessingInk" xmlns:wne="http://schemas.microsoft.com/office/word/2006/wordml" xmlns:wps="http://schemas.microsoft.com/office/word/2010/wordprocessingShape" mc:Ignorable="w14 w15 w16se w16cid w16 w16cex wp14">
+  <w16cex:commentExtensible w16cex:durableId="22A04805" w16cex:dateUtc="2020-06-26T16:10:00Z"/>
+  <w16cex:commentExtensible w16cex:durableId="22A0481E" w16cex:dateUtc="2020-06-26T16:10:00Z"/>
+  <w16cex:commentExtensible w16cex:durableId="22A04862" w16cex:dateUtc="2020-06-26T16:11:00Z"/>
+  <w16cex:commentExtensible w16cex:durableId="22A04870" w16cex:dateUtc="2020-06-26T16:12:00Z"/>
+</w16cex:commentsExtensible>
+</file>
+
+<file path=word/commentsIds.xml><?xml version="1.0" encoding="utf-8"?>
+<w16cid:commentsIds xmlns:wpc="http://schemas.microsoft.com/office/word/2010/wordprocessingCanvas" xmlns:cx="http://schemas.microsoft.com/office/drawing/2014/chartex" xmlns:cx1="http://schemas.microsoft.com/office/drawing/2015/9/8/chartex" xmlns:cx2="http://schemas.microsoft.com/office/drawing/2015/10/21/chartex" xmlns:cx3="http://schemas.microsoft.com/office/drawing/2016/5/9/chartex" xmlns:cx4="http://schemas.microsoft.com/office/drawing/2016/5/10/chartex" xmlns:cx5="http://schemas.microsoft.com/office/drawing/2016/5/11/chartex" xmlns:cx6="http://schemas.microsoft.com/office/drawing/2016/5/12/chartex" xmlns:cx7="http://schemas.microsoft.com/office/drawing/2016/5/13/chartex" xmlns:cx8="http://schemas.microsoft.com/office/drawing/2016/5/14/chartex" xmlns:mc="http://schemas.openxmlformats.org/markup-compatibility/2006" xmlns:aink="http://schemas.microsoft.com/office/drawing/2016/ink" xmlns:am3d="http://schemas.microsoft.com/office/drawing/2017/model3d" xmlns:o="urn:schemas-microsoft-com:office:office" xmlns:r="http://schemas.openxmlformats.org/officeDocument/2006/relationships" xmlns:m="http://schemas.openxmlformats.org/officeDocument/2006/math" xmlns:v="urn:schemas-microsoft-com:vml" xmlns:wp14="http://schemas.microsoft.com/office/word/2010/wordprocessingDrawing" xmlns:wp="http://schemas.openxmlformats.org/drawingml/2006/wordprocessingDrawing" xmlns:w10="urn:schemas-microsoft-com:office:word" xmlns:w="http://schemas.openxmlformats.org/wordprocessingml/2006/main" xmlns:w14="http://schemas.microsoft.com/office/word/2010/wordml" xmlns:w15="http://schemas.microsoft.com/office/word/2012/wordml" xmlns:w16cex="http://schemas.microsoft.com/office/word/2018/wordml/cex" xmlns:w16cid="http://schemas.microsoft.com/office/word/2016/wordml/cid" xmlns:w16="http://schemas.microsoft.com/office/word/2018/wordml" xmlns:w16se="http://schemas.microsoft.com/office/word/2015/wordml/symex" xmlns:wpg="http://schemas.microsoft.com/office/word/2010/wordprocessingGroup" xmlns:wpi="http://schemas.microsoft.com/office/word/2010/wordprocessingInk" xmlns:wne="http://schemas.microsoft.com/office/word/2006/wordml" xmlns:wps="http://schemas.microsoft.com/office/word/2010/wordprocessingShape" mc:Ignorable="w14 w15 w16se w16cid w16 w16cex wp14">
+  <w16cid:commentId w16cid:paraId="1525CD2D" w16cid:durableId="22A04805"/>
+  <w16cid:commentId w16cid:paraId="6EBCF163" w16cid:durableId="22A0481E"/>
+  <w16cid:commentId w16cid:paraId="4B0B7216" w16cid:durableId="22A04862"/>
+  <w16cid:commentId w16cid:paraId="2BBB632C" w16cid:durableId="22A04870"/>
+</w16cid:commentsIds>
+</file>
+
 <file path=word/numbering.xml><?xml version="1.0" encoding="utf-8"?>
-<w:numbering xmlns:wpc="http://schemas.microsoft.com/office/word/2010/wordprocessingCanvas" xmlns:cx="http://schemas.microsoft.com/office/drawing/2014/chartex" xmlns:cx1="http://schemas.microsoft.com/office/drawing/2015/9/8/chartex" xmlns:cx2="http://schemas.microsoft.com/office/drawing/2015/10/21/chartex" xmlns:cx3="http://schemas.microsoft.com/office/drawing/2016/5/9/chartex" xmlns:cx4="http://schemas.microsoft.com/office/drawing/2016/5/10/chartex" xmlns:cx5="http://schemas.microsoft.com/office/drawing/2016/5/11/chartex" xmlns:cx6="http://schemas.microsoft.com/office/drawing/2016/5/12/chartex" xmlns:cx7="http://schemas.microsoft.com/office/drawing/2016/5/13/chartex" xmlns:cx8="http://schemas.microsoft.com/office/drawing/2016/5/14/chartex" xmlns:mc="http://schemas.openxmlformats.org/markup-compatibility/2006" xmlns:aink="http://schemas.microsoft.com/office/drawing/2016/ink" xmlns:am3d="http://schemas.microsoft.com/office/drawing/2017/model3d" xmlns:o="urn:schemas-microsoft-com:office:office" xmlns:r="http://schemas.openxmlformats.org/officeDocument/2006/relationships" xmlns:m="http://schemas.openxmlformats.org/officeDocument/2006/math" xmlns:v="urn:schemas-microsoft-com:vml" xmlns:wp14="http://schemas.microsoft.com/office/word/2010/wordprocessingDrawing" xmlns:wp="http://schemas.openxmlformats.org/drawingml/2006/wordprocessingDrawing" xmlns:w10="urn:schemas-microsoft-com:office:word" xmlns:w="http://schemas.openxmlformats.org/wordprocessingml/2006/main" xmlns:w14="http://schemas.microsoft.com/office/word/2010/wordml" xmlns:w15="http://schemas.microsoft.com/office/word/2012/wordml" xmlns:w16cid="http://schemas.microsoft.com/office/word/2016/wordml/cid" xmlns:w16se="http://schemas.microsoft.com/office/word/2015/wordml/symex" xmlns:wpg="http://schemas.microsoft.com/office/word/2010/wordprocessingGroup" xmlns:wpi="http://schemas.microsoft.com/office/word/2010/wordprocessingInk" xmlns:wne="http://schemas.microsoft.com/office/word/2006/wordml" xmlns:wps="http://schemas.microsoft.com/office/word/2010/wordprocessingShape" mc:Ignorable="w14 w15 w16se w16cid wp14">
+<w:numbering xmlns:wpc="http://schemas.microsoft.com/office/word/2010/wordprocessingCanvas" xmlns:cx="http://schemas.microsoft.com/office/drawing/2014/chartex" xmlns:cx1="http://schemas.microsoft.com/office/drawing/2015/9/8/chartex" xmlns:cx2="http://schemas.microsoft.com/office/drawing/2015/10/21/chartex" xmlns:cx3="http://schemas.microsoft.com/office/drawing/2016/5/9/chartex" xmlns:cx4="http://schemas.microsoft.com/office/drawing/2016/5/10/chartex" xmlns:cx5="http://schemas.microsoft.com/office/drawing/2016/5/11/chartex" xmlns:cx6="http://schemas.microsoft.com/office/drawing/2016/5/12/chartex" xmlns:cx7="http://schemas.microsoft.com/office/drawing/2016/5/13/chartex" xmlns:cx8="http://schemas.microsoft.com/office/drawing/2016/5/14/chartex" xmlns:mc="http://schemas.openxmlformats.org/markup-compatibility/2006" xmlns:aink="http://schemas.microsoft.com/office/drawing/2016/ink" xmlns:am3d="http://schemas.microsoft.com/office/drawing/2017/model3d" xmlns:o="urn:schemas-microsoft-com:office:office" xmlns:r="http://schemas.openxmlformats.org/officeDocument/2006/relationships" xmlns:m="http://schemas.openxmlformats.org/officeDocument/2006/math" xmlns:v="urn:schemas-microsoft-com:vml" xmlns:wp14="http://schemas.microsoft.com/office/word/2010/wordprocessingDrawing" xmlns:wp="http://schemas.openxmlformats.org/drawingml/2006/wordprocessingDrawing" xmlns:w10="urn:schemas-microsoft-com:office:word" xmlns:w="http://schemas.openxmlformats.org/wordprocessingml/2006/main" xmlns:w14="http://schemas.microsoft.com/office/word/2010/wordml" xmlns:w15="http://schemas.microsoft.com/office/word/2012/wordml" xmlns:w16cex="http://schemas.microsoft.com/office/word/2018/wordml/cex" xmlns:w16cid="http://schemas.microsoft.com/office/word/2016/wordml/cid" xmlns:w16="http://schemas.microsoft.com/office/word/2018/wordml" xmlns:w16se="http://schemas.microsoft.com/office/word/2015/wordml/symex" xmlns:wpg="http://schemas.microsoft.com/office/word/2010/wordprocessingGroup" xmlns:wpi="http://schemas.microsoft.com/office/word/2010/wordprocessingInk" xmlns:wne="http://schemas.microsoft.com/office/word/2006/wordml" xmlns:wps="http://schemas.microsoft.com/office/word/2010/wordprocessingShape" mc:Ignorable="w14 w15 w16se w16cid w16 w16cex wp14">
   <w:abstractNum w:abstractNumId="0" w15:restartNumberingAfterBreak="0">
     <w:nsid w:val="04E737E7"/>
     <w:multiLevelType w:val="hybridMultilevel"/>
@@ -1031,8 +1468,16 @@
 </w:numbering>
 </file>
 
+<file path=word/people.xml><?xml version="1.0" encoding="utf-8"?>
+<w15:people xmlns:wpc="http://schemas.microsoft.com/office/word/2010/wordprocessingCanvas" xmlns:cx="http://schemas.microsoft.com/office/drawing/2014/chartex" xmlns:cx1="http://schemas.microsoft.com/office/drawing/2015/9/8/chartex" xmlns:cx2="http://schemas.microsoft.com/office/drawing/2015/10/21/chartex" xmlns:cx3="http://schemas.microsoft.com/office/drawing/2016/5/9/chartex" xmlns:cx4="http://schemas.microsoft.com/office/drawing/2016/5/10/chartex" xmlns:cx5="http://schemas.microsoft.com/office/drawing/2016/5/11/chartex" xmlns:cx6="http://schemas.microsoft.com/office/drawing/2016/5/12/chartex" xmlns:cx7="http://schemas.microsoft.com/office/drawing/2016/5/13/chartex" xmlns:cx8="http://schemas.microsoft.com/office/drawing/2016/5/14/chartex" xmlns:mc="http://schemas.openxmlformats.org/markup-compatibility/2006" xmlns:aink="http://schemas.microsoft.com/office/drawing/2016/ink" xmlns:am3d="http://schemas.microsoft.com/office/drawing/2017/model3d" xmlns:o="urn:schemas-microsoft-com:office:office" xmlns:r="http://schemas.openxmlformats.org/officeDocument/2006/relationships" xmlns:m="http://schemas.openxmlformats.org/officeDocument/2006/math" xmlns:v="urn:schemas-microsoft-com:vml" xmlns:wp14="http://schemas.microsoft.com/office/word/2010/wordprocessingDrawing" xmlns:wp="http://schemas.openxmlformats.org/drawingml/2006/wordprocessingDrawing" xmlns:w10="urn:schemas-microsoft-com:office:word" xmlns:w="http://schemas.openxmlformats.org/wordprocessingml/2006/main" xmlns:w14="http://schemas.microsoft.com/office/word/2010/wordml" xmlns:w15="http://schemas.microsoft.com/office/word/2012/wordml" xmlns:w16cex="http://schemas.microsoft.com/office/word/2018/wordml/cex" xmlns:w16cid="http://schemas.microsoft.com/office/word/2016/wordml/cid" xmlns:w16="http://schemas.microsoft.com/office/word/2018/wordml" xmlns:w16se="http://schemas.microsoft.com/office/word/2015/wordml/symex" xmlns:wpg="http://schemas.microsoft.com/office/word/2010/wordprocessingGroup" xmlns:wpi="http://schemas.microsoft.com/office/word/2010/wordprocessingInk" xmlns:wne="http://schemas.microsoft.com/office/word/2006/wordml" xmlns:wps="http://schemas.microsoft.com/office/word/2010/wordprocessingShape" mc:Ignorable="w14 w15 w16se w16cid w16 w16cex wp14">
+  <w15:person w15:author="Ethan Ho">
+    <w15:presenceInfo w15:providerId="AD" w15:userId="S::eho@tacc.utexas.edu::23b3d26c-3cd6-4b1e-96a1-4bc5fd8a1487"/>
+  </w15:person>
+</w15:people>
+</file>
+
 <file path=word/styles.xml><?xml version="1.0" encoding="utf-8"?>
-<w:styles xmlns:mc="http://schemas.openxmlformats.org/markup-compatibility/2006" xmlns:r="http://schemas.openxmlformats.org/officeDocument/2006/relationships" xmlns:w="http://schemas.openxmlformats.org/wordprocessingml/2006/main" xmlns:w14="http://schemas.microsoft.com/office/word/2010/wordml" xmlns:w15="http://schemas.microsoft.com/office/word/2012/wordml" xmlns:w16cid="http://schemas.microsoft.com/office/word/2016/wordml/cid" xmlns:w16se="http://schemas.microsoft.com/office/word/2015/wordml/symex" mc:Ignorable="w14 w15 w16se w16cid">
+<w:styles xmlns:mc="http://schemas.openxmlformats.org/markup-compatibility/2006" xmlns:r="http://schemas.openxmlformats.org/officeDocument/2006/relationships" xmlns:w="http://schemas.openxmlformats.org/wordprocessingml/2006/main" xmlns:w14="http://schemas.microsoft.com/office/word/2010/wordml" xmlns:w15="http://schemas.microsoft.com/office/word/2012/wordml" xmlns:w16cex="http://schemas.microsoft.com/office/word/2018/wordml/cex" xmlns:w16cid="http://schemas.microsoft.com/office/word/2016/wordml/cid" xmlns:w16="http://schemas.microsoft.com/office/word/2018/wordml" xmlns:w16se="http://schemas.microsoft.com/office/word/2015/wordml/symex" mc:Ignorable="w14 w15 w16se w16cid w16 w16cex">
   <w:docDefaults>
     <w:rPrDefault>
       <w:rPr>
@@ -1048,7 +1493,7 @@
       </w:pPr>
     </w:pPrDefault>
   </w:docDefaults>
-  <w:latentStyles w:defLockedState="0" w:defUIPriority="99" w:defSemiHidden="0" w:defUnhideWhenUsed="0" w:defQFormat="0" w:count="377">
+  <w:latentStyles w:defLockedState="0" w:defUIPriority="99" w:defSemiHidden="0" w:defUnhideWhenUsed="0" w:defQFormat="0" w:count="376">
     <w:lsdException w:name="Normal" w:uiPriority="0" w:qFormat="1"/>
     <w:lsdException w:name="heading 1" w:uiPriority="9" w:qFormat="1"/>
     <w:lsdException w:name="heading 2" w:semiHidden="1" w:uiPriority="9" w:unhideWhenUsed="1" w:qFormat="1"/>
@@ -1425,7 +1870,6 @@
     <w:lsdException w:name="Hashtag" w:semiHidden="1" w:unhideWhenUsed="1"/>
     <w:lsdException w:name="Unresolved Mention" w:semiHidden="1" w:unhideWhenUsed="1"/>
     <w:lsdException w:name="Smart Link" w:semiHidden="1" w:unhideWhenUsed="1"/>
-    <w:lsdException w:name="Smart Link Error" w:semiHidden="1" w:unhideWhenUsed="1"/>
   </w:latentStyles>
   <w:style w:type="paragraph" w:default="1" w:styleId="Normal">
     <w:name w:val="Normal"/>
@@ -1491,6 +1935,104 @@
       <w:ind w:left="720"/>
       <w:contextualSpacing/>
     </w:pPr>
+  </w:style>
+  <w:style w:type="character" w:styleId="CommentReference">
+    <w:name w:val="annotation reference"/>
+    <w:basedOn w:val="DefaultParagraphFont"/>
+    <w:uiPriority w:val="99"/>
+    <w:semiHidden/>
+    <w:unhideWhenUsed/>
+    <w:rsid w:val="00302A4D"/>
+    <w:rPr>
+      <w:sz w:val="16"/>
+      <w:szCs w:val="16"/>
+    </w:rPr>
+  </w:style>
+  <w:style w:type="paragraph" w:styleId="CommentText">
+    <w:name w:val="annotation text"/>
+    <w:basedOn w:val="Normal"/>
+    <w:link w:val="CommentTextChar"/>
+    <w:uiPriority w:val="99"/>
+    <w:semiHidden/>
+    <w:unhideWhenUsed/>
+    <w:rsid w:val="00302A4D"/>
+    <w:pPr>
+      <w:spacing w:line="240" w:lineRule="auto"/>
+    </w:pPr>
+    <w:rPr>
+      <w:sz w:val="20"/>
+      <w:szCs w:val="20"/>
+    </w:rPr>
+  </w:style>
+  <w:style w:type="character" w:customStyle="1" w:styleId="CommentTextChar">
+    <w:name w:val="Comment Text Char"/>
+    <w:basedOn w:val="DefaultParagraphFont"/>
+    <w:link w:val="CommentText"/>
+    <w:uiPriority w:val="99"/>
+    <w:semiHidden/>
+    <w:rsid w:val="00302A4D"/>
+    <w:rPr>
+      <w:sz w:val="20"/>
+      <w:szCs w:val="20"/>
+    </w:rPr>
+  </w:style>
+  <w:style w:type="paragraph" w:styleId="CommentSubject">
+    <w:name w:val="annotation subject"/>
+    <w:basedOn w:val="CommentText"/>
+    <w:next w:val="CommentText"/>
+    <w:link w:val="CommentSubjectChar"/>
+    <w:uiPriority w:val="99"/>
+    <w:semiHidden/>
+    <w:unhideWhenUsed/>
+    <w:rsid w:val="00302A4D"/>
+    <w:rPr>
+      <w:b/>
+      <w:bCs/>
+    </w:rPr>
+  </w:style>
+  <w:style w:type="character" w:customStyle="1" w:styleId="CommentSubjectChar">
+    <w:name w:val="Comment Subject Char"/>
+    <w:basedOn w:val="CommentTextChar"/>
+    <w:link w:val="CommentSubject"/>
+    <w:uiPriority w:val="99"/>
+    <w:semiHidden/>
+    <w:rsid w:val="00302A4D"/>
+    <w:rPr>
+      <w:b/>
+      <w:bCs/>
+      <w:sz w:val="20"/>
+      <w:szCs w:val="20"/>
+    </w:rPr>
+  </w:style>
+  <w:style w:type="paragraph" w:styleId="BalloonText">
+    <w:name w:val="Balloon Text"/>
+    <w:basedOn w:val="Normal"/>
+    <w:link w:val="BalloonTextChar"/>
+    <w:uiPriority w:val="99"/>
+    <w:semiHidden/>
+    <w:unhideWhenUsed/>
+    <w:rsid w:val="00302A4D"/>
+    <w:pPr>
+      <w:spacing w:after="0" w:line="240" w:lineRule="auto"/>
+    </w:pPr>
+    <w:rPr>
+      <w:rFonts w:ascii="Times New Roman" w:hAnsi="Times New Roman" w:cs="Times New Roman"/>
+      <w:sz w:val="18"/>
+      <w:szCs w:val="18"/>
+    </w:rPr>
+  </w:style>
+  <w:style w:type="character" w:customStyle="1" w:styleId="BalloonTextChar">
+    <w:name w:val="Balloon Text Char"/>
+    <w:basedOn w:val="DefaultParagraphFont"/>
+    <w:link w:val="BalloonText"/>
+    <w:uiPriority w:val="99"/>
+    <w:semiHidden/>
+    <w:rsid w:val="00302A4D"/>
+    <w:rPr>
+      <w:rFonts w:ascii="Times New Roman" w:hAnsi="Times New Roman" w:cs="Times New Roman"/>
+      <w:sz w:val="18"/>
+      <w:szCs w:val="18"/>
+    </w:rPr>
   </w:style>
 </w:styles>
 </file>

</xml_diff>

<commit_message>
More eho abstract edits
</commit_message>
<xml_diff>
--- a/my_directory/Abstract.docx
+++ b/my_directory/Abstract.docx
@@ -406,13 +406,35 @@
           <w:sz w:val="24"/>
           <w:szCs w:val="24"/>
         </w:rPr>
-        <w:t xml:space="preserve">in previous studies transmembrane protease/serine subfamily member 2 (TMPRSS2) has increased the bonding affinity for SARS-CoV-2 to ACE2. </w:t>
+        <w:t xml:space="preserve">in previous studies </w:t>
       </w:r>
       <w:commentRangeStart w:id="0"/>
       <w:r>
         <w:rPr>
           <w:sz w:val="24"/>
           <w:szCs w:val="24"/>
+        </w:rPr>
+        <w:t>transmembrane protease/serine subfamily member 2 (TMPRSS2) has increased the bonding affinity for SARS-CoV-2 to ACE2</w:t>
+      </w:r>
+      <w:commentRangeEnd w:id="0"/>
+      <w:r>
+        <w:rPr>
+          <w:rStyle w:val="CommentReference"/>
+        </w:rPr>
+        <w:commentReference w:id="0"/>
+      </w:r>
+      <w:r>
+        <w:rPr>
+          <w:sz w:val="24"/>
+          <w:szCs w:val="24"/>
+        </w:rPr>
+        <w:t xml:space="preserve">. </w:t>
+      </w:r>
+      <w:commentRangeStart w:id="1"/>
+      <w:r>
+        <w:rPr>
+          <w:sz w:val="24"/>
+          <w:szCs w:val="24"/>
           <w:highlight w:val="yellow"/>
         </w:rPr>
         <w:t xml:space="preserve">This study aims to characterize cross-species variants of TMPRSS2 and its potential to </w:t>
@@ -441,12 +463,12 @@
         </w:rPr>
         <w:t>.</w:t>
       </w:r>
-      <w:commentRangeEnd w:id="0"/>
+      <w:commentRangeEnd w:id="1"/>
       <w:r>
         <w:rPr>
           <w:rStyle w:val="CommentReference"/>
         </w:rPr>
-        <w:commentReference w:id="0"/>
+        <w:commentReference w:id="1"/>
       </w:r>
       <w:r>
         <w:rPr>
@@ -455,7 +477,7 @@
         </w:rPr>
         <w:t xml:space="preserve"> </w:t>
       </w:r>
-      <w:commentRangeStart w:id="1"/>
+      <w:commentRangeStart w:id="2"/>
       <w:r>
         <w:rPr>
           <w:sz w:val="24"/>
@@ -486,27 +508,111 @@
         </w:rPr>
         <w:t>by cleavage of structurally similar ACE2.</w:t>
       </w:r>
-      <w:commentRangeEnd w:id="1"/>
+      <w:commentRangeEnd w:id="2"/>
       <w:r>
         <w:rPr>
           <w:rStyle w:val="CommentReference"/>
         </w:rPr>
-        <w:commentReference w:id="1"/>
-      </w:r>
-      <w:r>
-        <w:rPr>
-          <w:sz w:val="24"/>
-          <w:szCs w:val="24"/>
-        </w:rPr>
-        <w:t xml:space="preserve"> We will design a</w:t>
-      </w:r>
-      <w:r>
-        <w:rPr>
-          <w:sz w:val="24"/>
-          <w:szCs w:val="24"/>
-        </w:rPr>
-        <w:t xml:space="preserve"> phylogenic construct of S proteins and TMPRSS2 amongst species to </w:t>
-      </w:r>
+        <w:commentReference w:id="2"/>
+      </w:r>
+      <w:r>
+        <w:rPr>
+          <w:sz w:val="24"/>
+          <w:szCs w:val="24"/>
+        </w:rPr>
+        <w:t xml:space="preserve"> We will </w:t>
+      </w:r>
+      <w:del w:id="3" w:author="Ethan Ho" w:date="2020-06-26T11:09:00Z">
+        <w:r>
+          <w:rPr>
+            <w:sz w:val="24"/>
+            <w:szCs w:val="24"/>
+          </w:rPr>
+          <w:delText>design a</w:delText>
+        </w:r>
+        <w:r>
+          <w:rPr>
+            <w:sz w:val="24"/>
+            <w:szCs w:val="24"/>
+          </w:rPr>
+          <w:delText xml:space="preserve"> phylogenic construct</w:delText>
+        </w:r>
+      </w:del>
+      <w:ins w:id="4" w:author="Ethan Ho" w:date="2020-06-26T11:09:00Z">
+        <w:r>
+          <w:rPr>
+            <w:sz w:val="24"/>
+            <w:szCs w:val="24"/>
+          </w:rPr>
+          <w:t>investigate conservation of TMPRSS2 sequence and structure</w:t>
+        </w:r>
+      </w:ins>
+      <w:r>
+        <w:rPr>
+          <w:sz w:val="24"/>
+          <w:szCs w:val="24"/>
+        </w:rPr>
+        <w:t xml:space="preserve"> </w:t>
+      </w:r>
+      <w:del w:id="5" w:author="Ethan Ho" w:date="2020-06-26T11:09:00Z">
+        <w:r>
+          <w:rPr>
+            <w:sz w:val="24"/>
+            <w:szCs w:val="24"/>
+          </w:rPr>
+          <w:delText xml:space="preserve">of </w:delText>
+        </w:r>
+      </w:del>
+      <w:del w:id="6" w:author="Ethan Ho" w:date="2020-06-26T11:01:00Z">
+        <w:r>
+          <w:rPr>
+            <w:sz w:val="24"/>
+            <w:szCs w:val="24"/>
+          </w:rPr>
+          <w:delText xml:space="preserve">S proteins and </w:delText>
+        </w:r>
+      </w:del>
+      <w:del w:id="7" w:author="Ethan Ho" w:date="2020-06-26T11:09:00Z">
+        <w:r>
+          <w:rPr>
+            <w:sz w:val="24"/>
+            <w:szCs w:val="24"/>
+          </w:rPr>
+          <w:delText xml:space="preserve">TMPRSS2 </w:delText>
+        </w:r>
+      </w:del>
+      <w:r>
+        <w:rPr>
+          <w:sz w:val="24"/>
+          <w:szCs w:val="24"/>
+        </w:rPr>
+        <w:t xml:space="preserve">amongst species </w:t>
+      </w:r>
+      <w:del w:id="8" w:author="Ethan Ho" w:date="2020-06-26T11:08:00Z">
+        <w:r>
+          <w:rPr>
+            <w:sz w:val="24"/>
+            <w:szCs w:val="24"/>
+          </w:rPr>
+          <w:delText xml:space="preserve">to </w:delText>
+        </w:r>
+      </w:del>
+      <w:ins w:id="9" w:author="Ethan Ho" w:date="2020-06-26T11:08:00Z">
+        <w:r>
+          <w:rPr>
+            <w:sz w:val="24"/>
+            <w:szCs w:val="24"/>
+          </w:rPr>
+          <w:t>and</w:t>
+        </w:r>
+        <w:r>
+          <w:rPr>
+            <w:sz w:val="24"/>
+            <w:szCs w:val="24"/>
+          </w:rPr>
+          <w:t xml:space="preserve"> </w:t>
+        </w:r>
+      </w:ins>
       <w:r>
         <w:rPr>
           <w:sz w:val="24"/>
@@ -526,14 +632,101 @@
           <w:sz w:val="24"/>
           <w:szCs w:val="24"/>
         </w:rPr>
-        <w:t xml:space="preserve"> to human strains.</w:t>
-      </w:r>
-      <w:r>
-        <w:rPr>
-          <w:sz w:val="24"/>
-          <w:szCs w:val="24"/>
-        </w:rPr>
-        <w:t xml:space="preserve"> We will utilize protein databanks to characterize the amino acid changes that would suppress TMPRSS2’s cleavage of SARS-CoV-19 S protein and ACE2. Additionally, databanks on the variation of TMPRSS2 within human populations will be used to gain insight on genetic drift.</w:t>
+        <w:t xml:space="preserve"> to human </w:t>
+      </w:r>
+      <w:del w:id="10" w:author="Ethan Ho" w:date="2020-06-26T11:01:00Z">
+        <w:r>
+          <w:rPr>
+            <w:sz w:val="24"/>
+            <w:szCs w:val="24"/>
+          </w:rPr>
+          <w:delText>strains</w:delText>
+        </w:r>
+      </w:del>
+      <w:ins w:id="11" w:author="Ethan Ho" w:date="2020-06-26T11:01:00Z">
+        <w:r>
+          <w:rPr>
+            <w:sz w:val="24"/>
+            <w:szCs w:val="24"/>
+          </w:rPr>
+          <w:t>isoforms</w:t>
+        </w:r>
+      </w:ins>
+      <w:r>
+        <w:rPr>
+          <w:sz w:val="24"/>
+          <w:szCs w:val="24"/>
+        </w:rPr>
+        <w:t>.</w:t>
+      </w:r>
+      <w:r>
+        <w:rPr>
+          <w:sz w:val="24"/>
+          <w:szCs w:val="24"/>
+        </w:rPr>
+        <w:t xml:space="preserve"> We will utilize protein </w:t>
+      </w:r>
+      <w:ins w:id="12" w:author="Ethan Ho" w:date="2020-06-26T11:01:00Z">
+        <w:r>
+          <w:rPr>
+            <w:sz w:val="24"/>
+            <w:szCs w:val="24"/>
+          </w:rPr>
+          <w:t xml:space="preserve">and genomic </w:t>
+        </w:r>
+      </w:ins>
+      <w:r>
+        <w:rPr>
+          <w:sz w:val="24"/>
+          <w:szCs w:val="24"/>
+        </w:rPr>
+        <w:t xml:space="preserve">databanks to characterize the amino acid changes that would </w:t>
+      </w:r>
+      <w:del w:id="13" w:author="Ethan Ho" w:date="2020-06-26T11:02:00Z">
+        <w:r>
+          <w:rPr>
+            <w:sz w:val="24"/>
+            <w:szCs w:val="24"/>
+          </w:rPr>
+          <w:delText xml:space="preserve">suppress </w:delText>
+        </w:r>
+      </w:del>
+      <w:ins w:id="14" w:author="Ethan Ho" w:date="2020-06-26T11:02:00Z">
+        <w:r>
+          <w:rPr>
+            <w:sz w:val="24"/>
+            <w:szCs w:val="24"/>
+          </w:rPr>
+          <w:t>alter</w:t>
+        </w:r>
+        <w:r>
+          <w:rPr>
+            <w:sz w:val="24"/>
+            <w:szCs w:val="24"/>
+          </w:rPr>
+          <w:t xml:space="preserve"> </w:t>
+        </w:r>
+      </w:ins>
+      <w:r>
+        <w:rPr>
+          <w:sz w:val="24"/>
+          <w:szCs w:val="24"/>
+        </w:rPr>
+        <w:t>TMPRSS2’s cleavage of SARS-CoV-19 S</w:t>
+      </w:r>
+      <w:r>
+        <w:rPr>
+          <w:sz w:val="24"/>
+          <w:szCs w:val="24"/>
+        </w:rPr>
+        <w:t xml:space="preserve"> protein</w:t>
+      </w:r>
+      <w:r>
+        <w:rPr>
+          <w:sz w:val="24"/>
+          <w:szCs w:val="24"/>
+        </w:rPr>
+        <w:t>. Additionally, databanks on the variation of TMPRSS2 within human populations will be used to gain insight on genetic drift.</w:t>
       </w:r>
       <w:r>
         <w:rPr>
@@ -542,20 +735,61 @@
         </w:rPr>
         <w:t xml:space="preserve"> </w:t>
       </w:r>
-      <w:commentRangeStart w:id="2"/>
-      <w:r>
-        <w:rPr>
-          <w:sz w:val="24"/>
-          <w:szCs w:val="24"/>
-        </w:rPr>
-        <w:t>This will be used to create a model that scores the susceptibility/severity of various species to SARS-CoV-19 based off phylogenetic changes within TMPRSS2</w:t>
-      </w:r>
-      <w:commentRangeEnd w:id="2"/>
+      <w:commentRangeStart w:id="15"/>
+      <w:r>
+        <w:rPr>
+          <w:sz w:val="24"/>
+          <w:szCs w:val="24"/>
+        </w:rPr>
+        <w:t>This will be used to create a model that scores the susceptibility</w:t>
+      </w:r>
+      <w:del w:id="16" w:author="Ethan Ho" w:date="2020-06-26T11:02:00Z">
+        <w:r>
+          <w:rPr>
+            <w:sz w:val="24"/>
+            <w:szCs w:val="24"/>
+          </w:rPr>
+          <w:delText>/severity</w:delText>
+        </w:r>
+      </w:del>
+      <w:r>
+        <w:rPr>
+          <w:sz w:val="24"/>
+          <w:szCs w:val="24"/>
+        </w:rPr>
+        <w:t xml:space="preserve"> of various species to SARS-CoV-</w:t>
+      </w:r>
+      <w:ins w:id="17" w:author="Ethan Ho" w:date="2020-06-26T11:02:00Z">
+        <w:r>
+          <w:rPr>
+            <w:sz w:val="24"/>
+            <w:szCs w:val="24"/>
+          </w:rPr>
+          <w:t>2</w:t>
+        </w:r>
+      </w:ins>
+      <w:del w:id="18" w:author="Ethan Ho" w:date="2020-06-26T11:02:00Z">
+        <w:r>
+          <w:rPr>
+            <w:sz w:val="24"/>
+            <w:szCs w:val="24"/>
+          </w:rPr>
+          <w:delText>19</w:delText>
+        </w:r>
+      </w:del>
+      <w:r>
+        <w:rPr>
+          <w:sz w:val="24"/>
+          <w:szCs w:val="24"/>
+        </w:rPr>
+        <w:t xml:space="preserve"> based off phylogenetic changes within TMPRSS2</w:t>
+      </w:r>
+      <w:commentRangeEnd w:id="15"/>
       <w:r>
         <w:rPr>
           <w:rStyle w:val="CommentReference"/>
         </w:rPr>
-        <w:commentReference w:id="2"/>
+        <w:commentReference w:id="15"/>
       </w:r>
       <w:r>
         <w:rPr>
@@ -571,7 +805,7 @@
         </w:rPr>
         <w:t xml:space="preserve">This study will provide insight on possible spillover into alternate host with structurally similar TMPRSS2 strains compared to humans. </w:t>
       </w:r>
-      <w:commentRangeStart w:id="3"/>
+      <w:commentRangeStart w:id="19"/>
       <w:r>
         <w:rPr>
           <w:sz w:val="24"/>
@@ -579,12 +813,12 @@
         </w:rPr>
         <w:t>While tracking the infectivity of SARS-CoV-19 by means of mutation in TMPRSS2 within human populations.</w:t>
       </w:r>
-      <w:commentRangeEnd w:id="3"/>
+      <w:commentRangeEnd w:id="19"/>
       <w:r>
         <w:rPr>
           <w:rStyle w:val="CommentReference"/>
         </w:rPr>
-        <w:commentReference w:id="3"/>
+        <w:commentReference w:id="19"/>
       </w:r>
     </w:p>
     <w:p>
@@ -1099,7 +1333,7 @@
 
 <file path=word/comments.xml><?xml version="1.0" encoding="utf-8"?>
 <w:comments xmlns:wpc="http://schemas.microsoft.com/office/word/2010/wordprocessingCanvas" xmlns:cx="http://schemas.microsoft.com/office/drawing/2014/chartex" xmlns:cx1="http://schemas.microsoft.com/office/drawing/2015/9/8/chartex" xmlns:cx2="http://schemas.microsoft.com/office/drawing/2015/10/21/chartex" xmlns:cx3="http://schemas.microsoft.com/office/drawing/2016/5/9/chartex" xmlns:cx4="http://schemas.microsoft.com/office/drawing/2016/5/10/chartex" xmlns:cx5="http://schemas.microsoft.com/office/drawing/2016/5/11/chartex" xmlns:cx6="http://schemas.microsoft.com/office/drawing/2016/5/12/chartex" xmlns:cx7="http://schemas.microsoft.com/office/drawing/2016/5/13/chartex" xmlns:cx8="http://schemas.microsoft.com/office/drawing/2016/5/14/chartex" xmlns:mc="http://schemas.openxmlformats.org/markup-compatibility/2006" xmlns:aink="http://schemas.microsoft.com/office/drawing/2016/ink" xmlns:am3d="http://schemas.microsoft.com/office/drawing/2017/model3d" xmlns:o="urn:schemas-microsoft-com:office:office" xmlns:r="http://schemas.openxmlformats.org/officeDocument/2006/relationships" xmlns:m="http://schemas.openxmlformats.org/officeDocument/2006/math" xmlns:v="urn:schemas-microsoft-com:vml" xmlns:wp14="http://schemas.microsoft.com/office/word/2010/wordprocessingDrawing" xmlns:wp="http://schemas.openxmlformats.org/drawingml/2006/wordprocessingDrawing" xmlns:w10="urn:schemas-microsoft-com:office:word" xmlns:w="http://schemas.openxmlformats.org/wordprocessingml/2006/main" xmlns:w14="http://schemas.microsoft.com/office/word/2010/wordml" xmlns:w15="http://schemas.microsoft.com/office/word/2012/wordml" xmlns:w16cex="http://schemas.microsoft.com/office/word/2018/wordml/cex" xmlns:w16cid="http://schemas.microsoft.com/office/word/2016/wordml/cid" xmlns:w16="http://schemas.microsoft.com/office/word/2018/wordml" xmlns:w16se="http://schemas.microsoft.com/office/word/2015/wordml/symex" xmlns:wpg="http://schemas.microsoft.com/office/word/2010/wordprocessingGroup" xmlns:wpi="http://schemas.microsoft.com/office/word/2010/wordprocessingInk" xmlns:wne="http://schemas.microsoft.com/office/word/2006/wordml" xmlns:wps="http://schemas.microsoft.com/office/word/2010/wordprocessingShape" mc:Ignorable="w14 w15 w16se w16cid w16 w16cex wp14">
-  <w:comment w:id="0" w:author="Ethan Ho" w:date="2020-06-26T10:10:00Z" w:initials="EH">
+  <w:comment w:id="0" w:author="Ethan Ho" w:date="2020-06-26T11:14:00Z" w:initials="EH">
     <w:p>
       <w:pPr>
         <w:pStyle w:val="CommentText"/>
@@ -1111,7 +1345,7 @@
         <w:annotationRef/>
       </w:r>
       <w:r>
-        <w:t>This is great</w:t>
+        <w:t>TMPRSS2 cleaves S protein, but doesn’t alter the ACE2-S protein interaction as far as I’m aware</w:t>
       </w:r>
     </w:p>
   </w:comment>
@@ -1127,14 +1361,11 @@
         <w:annotationRef/>
       </w:r>
       <w:r>
-        <w:t xml:space="preserve">This was not my understanding of TMPRSS2’s function, but let’s sort out the details later </w:t>
-      </w:r>
-      <w:r>
-        <w:sym w:font="Wingdings" w:char="F04A"/>
+        <w:t>This is great</w:t>
       </w:r>
     </w:p>
   </w:comment>
-  <w:comment w:id="2" w:author="Ethan Ho" w:date="2020-06-26T10:11:00Z" w:initials="EH">
+  <w:comment w:id="2" w:author="Ethan Ho" w:date="2020-06-26T10:10:00Z" w:initials="EH">
     <w:p>
       <w:pPr>
         <w:pStyle w:val="CommentText"/>
@@ -1146,11 +1377,27 @@
         <w:annotationRef/>
       </w:r>
       <w:r>
-        <w:t>Very good</w:t>
+        <w:t>Maintain focus on the pathway by which TMPRSS2 cleaves S protein</w:t>
       </w:r>
     </w:p>
   </w:comment>
-  <w:comment w:id="3" w:author="Ethan Ho" w:date="2020-06-26T10:12:00Z" w:initials="EH">
+  <w:comment w:id="15" w:author="Ethan Ho" w:date="2020-06-26T10:11:00Z" w:initials="EH">
+    <w:p>
+      <w:pPr>
+        <w:pStyle w:val="CommentText"/>
+      </w:pPr>
+      <w:r>
+        <w:rPr>
+          <w:rStyle w:val="CommentReference"/>
+        </w:rPr>
+        <w:annotationRef/>
+      </w:r>
+      <w:r>
+        <w:t>Very good</w:t>
+      </w:r>
+    </w:p>
+  </w:comment>
+  <w:comment w:id="19" w:author="Ethan Ho" w:date="2020-06-26T10:12:00Z" w:initials="EH">
     <w:p>
       <w:pPr>
         <w:pStyle w:val="CommentText"/>
@@ -1171,6 +1418,7 @@
 
 <file path=word/commentsExtended.xml><?xml version="1.0" encoding="utf-8"?>
 <w15:commentsEx xmlns:wpc="http://schemas.microsoft.com/office/word/2010/wordprocessingCanvas" xmlns:cx="http://schemas.microsoft.com/office/drawing/2014/chartex" xmlns:cx1="http://schemas.microsoft.com/office/drawing/2015/9/8/chartex" xmlns:cx2="http://schemas.microsoft.com/office/drawing/2015/10/21/chartex" xmlns:cx3="http://schemas.microsoft.com/office/drawing/2016/5/9/chartex" xmlns:cx4="http://schemas.microsoft.com/office/drawing/2016/5/10/chartex" xmlns:cx5="http://schemas.microsoft.com/office/drawing/2016/5/11/chartex" xmlns:cx6="http://schemas.microsoft.com/office/drawing/2016/5/12/chartex" xmlns:cx7="http://schemas.microsoft.com/office/drawing/2016/5/13/chartex" xmlns:cx8="http://schemas.microsoft.com/office/drawing/2016/5/14/chartex" xmlns:mc="http://schemas.openxmlformats.org/markup-compatibility/2006" xmlns:aink="http://schemas.microsoft.com/office/drawing/2016/ink" xmlns:am3d="http://schemas.microsoft.com/office/drawing/2017/model3d" xmlns:o="urn:schemas-microsoft-com:office:office" xmlns:r="http://schemas.openxmlformats.org/officeDocument/2006/relationships" xmlns:m="http://schemas.openxmlformats.org/officeDocument/2006/math" xmlns:v="urn:schemas-microsoft-com:vml" xmlns:wp14="http://schemas.microsoft.com/office/word/2010/wordprocessingDrawing" xmlns:wp="http://schemas.openxmlformats.org/drawingml/2006/wordprocessingDrawing" xmlns:w10="urn:schemas-microsoft-com:office:word" xmlns:w="http://schemas.openxmlformats.org/wordprocessingml/2006/main" xmlns:w14="http://schemas.microsoft.com/office/word/2010/wordml" xmlns:w15="http://schemas.microsoft.com/office/word/2012/wordml" xmlns:w16cex="http://schemas.microsoft.com/office/word/2018/wordml/cex" xmlns:w16cid="http://schemas.microsoft.com/office/word/2016/wordml/cid" xmlns:w16="http://schemas.microsoft.com/office/word/2018/wordml" xmlns:w16se="http://schemas.microsoft.com/office/word/2015/wordml/symex" xmlns:wpg="http://schemas.microsoft.com/office/word/2010/wordprocessingGroup" xmlns:wpi="http://schemas.microsoft.com/office/word/2010/wordprocessingInk" xmlns:wne="http://schemas.microsoft.com/office/word/2006/wordml" xmlns:wps="http://schemas.microsoft.com/office/word/2010/wordprocessingShape" mc:Ignorable="w14 w15 w16se w16cid w16 w16cex wp14">
+  <w15:commentEx w15:paraId="3792FB75" w15:done="0"/>
   <w15:commentEx w15:paraId="1525CD2D" w15:done="0"/>
   <w15:commentEx w15:paraId="6EBCF163" w15:done="0"/>
   <w15:commentEx w15:paraId="4B0B7216" w15:done="0"/>
@@ -1180,6 +1428,7 @@
 
 <file path=word/commentsExtensible.xml><?xml version="1.0" encoding="utf-8"?>
 <w16cex:commentsExtensible xmlns:wpc="http://schemas.microsoft.com/office/word/2010/wordprocessingCanvas" xmlns:cx="http://schemas.microsoft.com/office/drawing/2014/chartex" xmlns:cx1="http://schemas.microsoft.com/office/drawing/2015/9/8/chartex" xmlns:cx2="http://schemas.microsoft.com/office/drawing/2015/10/21/chartex" xmlns:cx3="http://schemas.microsoft.com/office/drawing/2016/5/9/chartex" xmlns:cx4="http://schemas.microsoft.com/office/drawing/2016/5/10/chartex" xmlns:cx5="http://schemas.microsoft.com/office/drawing/2016/5/11/chartex" xmlns:cx6="http://schemas.microsoft.com/office/drawing/2016/5/12/chartex" xmlns:cx7="http://schemas.microsoft.com/office/drawing/2016/5/13/chartex" xmlns:cx8="http://schemas.microsoft.com/office/drawing/2016/5/14/chartex" xmlns:mc="http://schemas.openxmlformats.org/markup-compatibility/2006" xmlns:aink="http://schemas.microsoft.com/office/drawing/2016/ink" xmlns:am3d="http://schemas.microsoft.com/office/drawing/2017/model3d" xmlns:o="urn:schemas-microsoft-com:office:office" xmlns:r="http://schemas.openxmlformats.org/officeDocument/2006/relationships" xmlns:m="http://schemas.openxmlformats.org/officeDocument/2006/math" xmlns:v="urn:schemas-microsoft-com:vml" xmlns:wp14="http://schemas.microsoft.com/office/word/2010/wordprocessingDrawing" xmlns:wp="http://schemas.openxmlformats.org/drawingml/2006/wordprocessingDrawing" xmlns:w10="urn:schemas-microsoft-com:office:word" xmlns:w="http://schemas.openxmlformats.org/wordprocessingml/2006/main" xmlns:w14="http://schemas.microsoft.com/office/word/2010/wordml" xmlns:w15="http://schemas.microsoft.com/office/word/2012/wordml" xmlns:w16cex="http://schemas.microsoft.com/office/word/2018/wordml/cex" xmlns:w16cid="http://schemas.microsoft.com/office/word/2016/wordml/cid" xmlns:w16="http://schemas.microsoft.com/office/word/2018/wordml" xmlns:w16se="http://schemas.microsoft.com/office/word/2015/wordml/symex" xmlns:wpg="http://schemas.microsoft.com/office/word/2010/wordprocessingGroup" xmlns:wpi="http://schemas.microsoft.com/office/word/2010/wordprocessingInk" xmlns:wne="http://schemas.microsoft.com/office/word/2006/wordml" xmlns:wps="http://schemas.microsoft.com/office/word/2010/wordprocessingShape" mc:Ignorable="w14 w15 w16se w16cid w16 w16cex wp14">
+  <w16cex:commentExtensible w16cex:durableId="22A0572B" w16cex:dateUtc="2020-06-26T17:14:00Z"/>
   <w16cex:commentExtensible w16cex:durableId="22A04805" w16cex:dateUtc="2020-06-26T16:10:00Z"/>
   <w16cex:commentExtensible w16cex:durableId="22A0481E" w16cex:dateUtc="2020-06-26T16:10:00Z"/>
   <w16cex:commentExtensible w16cex:durableId="22A04862" w16cex:dateUtc="2020-06-26T16:11:00Z"/>
@@ -1189,6 +1438,7 @@
 
 <file path=word/commentsIds.xml><?xml version="1.0" encoding="utf-8"?>
 <w16cid:commentsIds xmlns:wpc="http://schemas.microsoft.com/office/word/2010/wordprocessingCanvas" xmlns:cx="http://schemas.microsoft.com/office/drawing/2014/chartex" xmlns:cx1="http://schemas.microsoft.com/office/drawing/2015/9/8/chartex" xmlns:cx2="http://schemas.microsoft.com/office/drawing/2015/10/21/chartex" xmlns:cx3="http://schemas.microsoft.com/office/drawing/2016/5/9/chartex" xmlns:cx4="http://schemas.microsoft.com/office/drawing/2016/5/10/chartex" xmlns:cx5="http://schemas.microsoft.com/office/drawing/2016/5/11/chartex" xmlns:cx6="http://schemas.microsoft.com/office/drawing/2016/5/12/chartex" xmlns:cx7="http://schemas.microsoft.com/office/drawing/2016/5/13/chartex" xmlns:cx8="http://schemas.microsoft.com/office/drawing/2016/5/14/chartex" xmlns:mc="http://schemas.openxmlformats.org/markup-compatibility/2006" xmlns:aink="http://schemas.microsoft.com/office/drawing/2016/ink" xmlns:am3d="http://schemas.microsoft.com/office/drawing/2017/model3d" xmlns:o="urn:schemas-microsoft-com:office:office" xmlns:r="http://schemas.openxmlformats.org/officeDocument/2006/relationships" xmlns:m="http://schemas.openxmlformats.org/officeDocument/2006/math" xmlns:v="urn:schemas-microsoft-com:vml" xmlns:wp14="http://schemas.microsoft.com/office/word/2010/wordprocessingDrawing" xmlns:wp="http://schemas.openxmlformats.org/drawingml/2006/wordprocessingDrawing" xmlns:w10="urn:schemas-microsoft-com:office:word" xmlns:w="http://schemas.openxmlformats.org/wordprocessingml/2006/main" xmlns:w14="http://schemas.microsoft.com/office/word/2010/wordml" xmlns:w15="http://schemas.microsoft.com/office/word/2012/wordml" xmlns:w16cex="http://schemas.microsoft.com/office/word/2018/wordml/cex" xmlns:w16cid="http://schemas.microsoft.com/office/word/2016/wordml/cid" xmlns:w16="http://schemas.microsoft.com/office/word/2018/wordml" xmlns:w16se="http://schemas.microsoft.com/office/word/2015/wordml/symex" xmlns:wpg="http://schemas.microsoft.com/office/word/2010/wordprocessingGroup" xmlns:wpi="http://schemas.microsoft.com/office/word/2010/wordprocessingInk" xmlns:wne="http://schemas.microsoft.com/office/word/2006/wordml" xmlns:wps="http://schemas.microsoft.com/office/word/2010/wordprocessingShape" mc:Ignorable="w14 w15 w16se w16cid w16 w16cex wp14">
+  <w16cid:commentId w16cid:paraId="3792FB75" w16cid:durableId="22A0572B"/>
   <w16cid:commentId w16cid:paraId="1525CD2D" w16cid:durableId="22A04805"/>
   <w16cid:commentId w16cid:paraId="6EBCF163" w16cid:durableId="22A0481E"/>
   <w16cid:commentId w16cid:paraId="4B0B7216" w16cid:durableId="22A04862"/>

</xml_diff>